<commit_message>
Updated merged document, partial documente and the final pdf.
</commit_message>
<xml_diff>
--- a/documentation/milestone2/02_usecases.docx
+++ b/documentation/milestone2/02_usecases.docx
@@ -1,22 +1,31 @@
 
 <file path=word/document.xml><?xml version="1.0" encoding="utf-8"?>
-<w:document xmlns:wpc="http://schemas.microsoft.com/office/word/2010/wordprocessingCanvas" xmlns:mo="http://schemas.microsoft.com/office/mac/office/2008/main" xmlns:mc="http://schemas.openxmlformats.org/markup-compatibility/2006" xmlns:mv="urn:schemas-microsoft-com:mac:vml" xmlns:o="urn:schemas-microsoft-com:office:office" xmlns:r="http://schemas.openxmlformats.org/officeDocument/2006/relationships" xmlns:m="http://schemas.openxmlformats.org/officeDocument/2006/math" xmlns:v="urn:schemas-microsoft-com:vml" xmlns:wp14="http://schemas.microsoft.com/office/word/2010/wordprocessingDrawing" xmlns:wp="http://schemas.openxmlformats.org/drawingml/2006/wordprocessingDrawing" xmlns:w10="urn:schemas-microsoft-com:office:word" xmlns:w="http://schemas.openxmlformats.org/wordprocessingml/2006/main" xmlns:w14="http://schemas.microsoft.com/office/word/2010/wordml" xmlns:w15="http://schemas.microsoft.com/office/word/2012/wordml" xmlns:wpg="http://schemas.microsoft.com/office/word/2010/wordprocessingGroup" xmlns:wpi="http://schemas.microsoft.com/office/word/2010/wordprocessingInk" xmlns:wne="http://schemas.microsoft.com/office/word/2006/wordml" xmlns:wps="http://schemas.microsoft.com/office/word/2010/wordprocessingShape" mc:Ignorable="w14 w15 wp14">
+<w:document xmlns:wpc="http://schemas.microsoft.com/office/word/2010/wordprocessingCanvas" xmlns:cx="http://schemas.microsoft.com/office/drawing/2014/chartex" xmlns:cx1="http://schemas.microsoft.com/office/drawing/2015/9/8/chartex" xmlns:cx2="http://schemas.microsoft.com/office/drawing/2015/10/21/chartex" xmlns:cx3="http://schemas.microsoft.com/office/drawing/2016/5/9/chartex" xmlns:cx4="http://schemas.microsoft.com/office/drawing/2016/5/10/chartex" xmlns:cx5="http://schemas.microsoft.com/office/drawing/2016/5/11/chartex" xmlns:mc="http://schemas.openxmlformats.org/markup-compatibility/2006" xmlns:o="urn:schemas-microsoft-com:office:office" xmlns:r="http://schemas.openxmlformats.org/officeDocument/2006/relationships" xmlns:m="http://schemas.openxmlformats.org/officeDocument/2006/math" xmlns:v="urn:schemas-microsoft-com:vml" xmlns:wp14="http://schemas.microsoft.com/office/word/2010/wordprocessingDrawing" xmlns:wp="http://schemas.openxmlformats.org/drawingml/2006/wordprocessingDrawing" xmlns:w10="urn:schemas-microsoft-com:office:word" xmlns:w="http://schemas.openxmlformats.org/wordprocessingml/2006/main" xmlns:w14="http://schemas.microsoft.com/office/word/2010/wordml" xmlns:w15="http://schemas.microsoft.com/office/word/2012/wordml" xmlns:w16se="http://schemas.microsoft.com/office/word/2015/wordml/symex" xmlns:wpg="http://schemas.microsoft.com/office/word/2010/wordprocessingGroup" xmlns:wpi="http://schemas.microsoft.com/office/word/2010/wordprocessingInk" xmlns:wne="http://schemas.microsoft.com/office/word/2006/wordml" xmlns:wps="http://schemas.microsoft.com/office/word/2010/wordprocessingShape" mc:Ignorable="w14 w15 w16se wp14">
   <w:body>
     <w:p>
       <w:pPr>
-        <w:rPr>
-          <w:b/>
-          <w:u w:val="single"/>
-        </w:rPr>
-      </w:pPr>
-      <w:r>
-        <w:rPr>
-          <w:b/>
-          <w:u w:val="single"/>
-        </w:rPr>
-        <w:t>Use Cases</w:t>
-      </w:r>
-    </w:p>
+        <w:pStyle w:val="Listenabsatz"/>
+        <w:numPr>
+          <w:ilvl w:val="0"/>
+          <w:numId w:val="1"/>
+        </w:numPr>
+        <w:spacing w:after="0"/>
+        <w:rPr>
+          <w:b/>
+          <w:sz w:val="32"/>
+          <w:lang w:val="en-US"/>
+        </w:rPr>
+      </w:pPr>
+      <w:r>
+        <w:rPr>
+          <w:b/>
+          <w:sz w:val="32"/>
+          <w:lang w:val="en-US"/>
+        </w:rPr>
+        <w:t>Use Cases V2</w:t>
+      </w:r>
+    </w:p>
+    <w:p/>
     <w:p>
       <w:pPr>
         <w:rPr>
@@ -32,67 +41,10 @@
     </w:p>
     <w:p>
       <w:r>
-        <w:t>Sheldon is a exchange student from the USA. He is studying at University Fulda for only one Semester. He is looking for furnished rooms for short-term. He chooses our website www.fuldaflats.de for his request. To search for or ask after this special kind of room, he has to be a registered user. On our website he found a button „</w:t>
-      </w:r>
-      <w:r>
-        <w:t>Sign-Up</w:t>
-      </w:r>
-      <w:r>
-        <w:t xml:space="preserve">“. A click on that button </w:t>
-      </w:r>
-      <w:r>
-        <w:t xml:space="preserve">opens a pop-up window </w:t>
-      </w:r>
-      <w:r>
-        <w:t xml:space="preserve">containing a formular which asks </w:t>
-      </w:r>
-      <w:r>
-        <w:t xml:space="preserve">him </w:t>
-      </w:r>
-      <w:r>
-        <w:t xml:space="preserve">some </w:t>
-      </w:r>
-      <w:r>
-        <w:t>personal information</w:t>
-      </w:r>
-      <w:r>
-        <w:t xml:space="preserve">. </w:t>
-      </w:r>
-      <w:r>
-        <w:t>These informations contain „First name“, „Last name“, „Email Adress“, „Password“ twice</w:t>
-      </w:r>
-      <w:r>
-        <w:t>, “Gender“</w:t>
-      </w:r>
-      <w:r>
-        <w:t xml:space="preserve"> and „Birthday“. He also has</w:t>
-      </w:r>
-      <w:r>
-        <w:t xml:space="preserve"> </w:t>
-      </w:r>
-      <w:r>
-        <w:t>to agree to</w:t>
-      </w:r>
-      <w:r>
-        <w:t xml:space="preserve"> </w:t>
-      </w:r>
-      <w:r>
-        <w:t xml:space="preserve">the terms of service </w:t>
-      </w:r>
-      <w:r>
-        <w:t xml:space="preserve">from </w:t>
-      </w:r>
-      <w:r>
-        <w:t xml:space="preserve">Fuldaflats. To complete the registration he clicks on „Sign Up“. </w:t>
-      </w:r>
-      <w:r>
-        <w:t xml:space="preserve">After registration is completed, Sheldon is </w:t>
-      </w:r>
-      <w:r>
-        <w:t xml:space="preserve">redirected </w:t>
-      </w:r>
-      <w:r>
-        <w:t>to his personal user page. Now he can go further to look for his request.</w:t>
+        <w:t xml:space="preserve">Sheldon is an exchange student from the USA. </w:t>
+      </w:r>
+      <w:r>
+        <w:t>He is studying at University Fulda for only one Semester. He is looking for furnished rooms for short-term. He chooses our website www.fuldaflats.de for his request. To search for or ask after this special kind of room, he must be a registered user. On our website he found a button „Sign Up“. A click on that button opens a pop-up window containing a form which asks him some personal information. These information contain „First name“, „Last name“, „Email Address“, „Password“ twice, “Gender“ and „Birthday“. He also must agree to the terms of service from Fuldaflats. To complete the registration he clicks on „Sign Up“. After registration is completed, Sheldon is redirected to his personal user page. Now he can go further to look for his request.</w:t>
       </w:r>
     </w:p>
     <w:p/>
@@ -111,52 +63,7 @@
     </w:p>
     <w:p>
       <w:r>
-        <w:t>Penny is a master student at University Fulda. She is interested in moving to a new apartement because she doesn’t want to live in a shared flat anymore. Because she already found her actually location (the shared flat) on www.fuldaflats.de, she is already a registered user. For the search after a single apartement she navigates to www.fuldaflats again. On the website she found the button „</w:t>
-      </w:r>
-      <w:r>
-        <w:t>sign-in</w:t>
-      </w:r>
-      <w:r>
-        <w:t xml:space="preserve">“. A click on that button </w:t>
-      </w:r>
-      <w:r>
-        <w:t>pops</w:t>
-      </w:r>
-      <w:r>
-        <w:t xml:space="preserve"> up the </w:t>
-      </w:r>
-      <w:r>
-        <w:t>sign-in</w:t>
-      </w:r>
-      <w:r>
-        <w:t xml:space="preserve"> formular. She fills in her </w:t>
-      </w:r>
-      <w:r>
-        <w:t xml:space="preserve">email </w:t>
-      </w:r>
-      <w:r>
-        <w:t>and password.</w:t>
-      </w:r>
-      <w:r>
-        <w:t xml:space="preserve"> Optionally she can hook to remember her sign-up data.</w:t>
-      </w:r>
-      <w:r>
-        <w:t xml:space="preserve"> A click on the „</w:t>
-      </w:r>
-      <w:r>
-        <w:t>Sign i</w:t>
-      </w:r>
-      <w:r>
-        <w:t>n</w:t>
-      </w:r>
-      <w:r>
-        <w:t>“ button redirects her to her personal pa</w:t>
-      </w:r>
-      <w:r>
-        <w:t>ge</w:t>
-      </w:r>
-      <w:r>
-        <w:t xml:space="preserve">. </w:t>
+        <w:t>Penny is a master student at University Fulda. She is interested in moving to a new apartment because she doesn’t want to live in a shared flat anymore. Because she already found her location (the shared flat) on www.fuldaflats.de, she is already a registered user. For the search after a single apartment she navigates to www.fuldaflats again. On the website she found the button „Sign In“. A click on that button pops up the sign-in form. She fills in her email and password. Optionally she can hook to remember her sign-up data. A click on the „Sign in“ button will load her user account for her current page.</w:t>
       </w:r>
     </w:p>
     <w:p/>
@@ -175,151 +82,7 @@
     </w:p>
     <w:p>
       <w:r>
-        <w:t>Howard is a Student who wants to study at Hochschule Fulda. For thi</w:t>
-      </w:r>
-      <w:r>
-        <w:t>s reason he seeks a small apart</w:t>
-      </w:r>
-      <w:r>
-        <w:t>ment in or near Fulda. He heard from the website www.fuldaflats.de</w:t>
-      </w:r>
-      <w:r>
-        <w:t>,</w:t>
-      </w:r>
-      <w:r>
-        <w:t xml:space="preserve"> which is a online porta</w:t>
-      </w:r>
-      <w:r>
-        <w:t>l for students who search apart</w:t>
-      </w:r>
-      <w:r>
-        <w:t>ments. He decided to go on the web</w:t>
-      </w:r>
-      <w:r>
-        <w:t>site to look for possible apart</w:t>
-      </w:r>
-      <w:r>
-        <w:t xml:space="preserve">ments himself. On the main website </w:t>
-      </w:r>
-      <w:r>
-        <w:t xml:space="preserve">he </w:t>
-      </w:r>
-      <w:r>
-        <w:t>found a search</w:t>
-      </w:r>
-      <w:r>
-        <w:t xml:space="preserve"> </w:t>
-      </w:r>
-      <w:r>
-        <w:t>function</w:t>
-      </w:r>
-      <w:r>
-        <w:t xml:space="preserve"> </w:t>
-      </w:r>
-      <w:r>
-        <w:t xml:space="preserve">which </w:t>
-      </w:r>
-      <w:r>
-        <w:t xml:space="preserve">gave </w:t>
-      </w:r>
-      <w:r>
-        <w:t xml:space="preserve">him </w:t>
-      </w:r>
-      <w:r>
-        <w:t>the opportunity</w:t>
-      </w:r>
-      <w:r>
-        <w:t xml:space="preserve"> </w:t>
-      </w:r>
-      <w:r>
-        <w:t xml:space="preserve">to select some pre-defined options for </w:t>
-      </w:r>
-      <w:r>
-        <w:t>his</w:t>
-      </w:r>
-      <w:r>
-        <w:t xml:space="preserve"> search. These options contain „Type“, „</w:t>
-      </w:r>
-      <w:r>
-        <w:t xml:space="preserve">Max. </w:t>
-      </w:r>
-      <w:r>
-        <w:t>Distance“, „Max-Price, „</w:t>
-      </w:r>
-      <w:r>
-        <w:t xml:space="preserve">Min. </w:t>
-      </w:r>
-      <w:r>
-        <w:t xml:space="preserve">Area Size“ and „Tags“. </w:t>
-      </w:r>
-      <w:r>
-        <w:t xml:space="preserve">Beacuse he is not a registered user at this moment, the button for the „Extended Search“ is disabled. </w:t>
-      </w:r>
-      <w:r>
-        <w:t xml:space="preserve">He </w:t>
-      </w:r>
-      <w:r>
-        <w:t>choosed</w:t>
-      </w:r>
-      <w:r>
-        <w:t xml:space="preserve"> the </w:t>
-      </w:r>
-      <w:r>
-        <w:t>best accordances</w:t>
-      </w:r>
-      <w:r>
-        <w:t xml:space="preserve"> and forwarded it via the „</w:t>
-      </w:r>
-      <w:r>
-        <w:t>S</w:t>
-      </w:r>
-      <w:r>
-        <w:t>earch</w:t>
-      </w:r>
-      <w:r>
-        <w:t>“ but</w:t>
-      </w:r>
-      <w:r>
-        <w:t xml:space="preserve">ton. </w:t>
-      </w:r>
-      <w:r>
-        <w:t>T</w:t>
-      </w:r>
-      <w:r>
-        <w:t xml:space="preserve">he </w:t>
-      </w:r>
-      <w:r>
-        <w:t xml:space="preserve">offer </w:t>
-      </w:r>
-      <w:r>
-        <w:t>search result page</w:t>
-      </w:r>
-      <w:r>
-        <w:t xml:space="preserve"> opens and show</w:t>
-      </w:r>
-      <w:r>
-        <w:t xml:space="preserve"> him all found results, ordered by success. </w:t>
-      </w:r>
-      <w:r>
-        <w:t xml:space="preserve">A click on any offer will </w:t>
-      </w:r>
-      <w:r>
-        <w:t>forward</w:t>
-      </w:r>
-      <w:r>
-        <w:t xml:space="preserve"> Howard to the</w:t>
-      </w:r>
-      <w:r>
-        <w:t xml:space="preserve"> de</w:t>
-      </w:r>
-      <w:r>
-        <w:t>t</w:t>
-      </w:r>
-      <w:r>
-        <w:t>a</w:t>
-      </w:r>
-      <w:r>
-        <w:t xml:space="preserve">il page from the selected offer.  </w:t>
+        <w:t xml:space="preserve">Howard is a Student who wants to study at Hochschule Fulda. For this reason, he seeks a small apartment in or near Fulda. He heard from the website www.fuldaflats.de, which is an online portal for students who search apartments. He decided to go on the website to look for possible apartments himself. On the main website, he found a search function which gave him the opportunity to select some pre-defined options for his search. These options contain „Type“, „Max. Distance“, „Max-Price, „Min. Area Size“ and „Tags“. Because he is not a registered user at this moment, the button for the „Extended Search“ is disabled. He choose the best accordance and forwarded it via the „Search“ button. The offer search result page opens and show him all found results, ordered by success. A click on any offer will forward Howard to the detail page from the selected offer.  </w:t>
       </w:r>
     </w:p>
     <w:p/>
@@ -333,244 +96,16 @@
         <w:rPr>
           <w:b/>
         </w:rPr>
-        <w:t>Post Apartement</w:t>
-      </w:r>
-    </w:p>
-    <w:p>
-      <w:r>
-        <w:t>Mrs. Wollowitz is a nice old lady. She wants so rent her guestroom for stundents in Fulda. She has pictures and detailed information about the guestroom. From her daughter she gets the tip to go on www.</w:t>
-      </w:r>
-      <w:r>
-        <w:t xml:space="preserve">fuldaflats.de to post her </w:t>
-      </w:r>
-      <w:r>
-        <w:t>offer</w:t>
-      </w:r>
-      <w:r>
-        <w:t xml:space="preserve">. </w:t>
-      </w:r>
-      <w:r>
-        <w:t>She followed the tipp and navigates to ww.fuldaflats.de. On the Website she found a button named „Sig</w:t>
-      </w:r>
-      <w:r>
-        <w:t>n Up“. A click on that button opens a pop-up window containing a formular which asks her some personal information</w:t>
-      </w:r>
-      <w:r>
-        <w:t xml:space="preserve">. </w:t>
-      </w:r>
-      <w:r>
-        <w:t>After her registration</w:t>
-      </w:r>
-      <w:r>
-        <w:t xml:space="preserve"> as user she has to become a landlord. For this step she clicks on the button „Become Landlord“ on her personal profile page.</w:t>
-      </w:r>
-      <w:r>
-        <w:t xml:space="preserve"> The become landlord process asks her a few additional information</w:t>
-      </w:r>
-      <w:r>
-        <w:t>.</w:t>
-      </w:r>
-      <w:r>
-        <w:t xml:space="preserve"> The process ends with a redirect to her personal page</w:t>
-      </w:r>
-      <w:r>
-        <w:t xml:space="preserve"> again</w:t>
-      </w:r>
-      <w:r>
-        <w:t>.</w:t>
-      </w:r>
-      <w:r>
-        <w:t xml:space="preserve"> </w:t>
-      </w:r>
-      <w:r>
-        <w:t>Now that she is a</w:t>
-      </w:r>
-      <w:r>
-        <w:t xml:space="preserve"> landlord</w:t>
-      </w:r>
-      <w:r>
-        <w:t>,</w:t>
-      </w:r>
-      <w:r>
-        <w:t xml:space="preserve"> she looks for </w:t>
-      </w:r>
-      <w:r>
-        <w:t xml:space="preserve">a possibility to post her </w:t>
-      </w:r>
-      <w:r>
-        <w:t>offer</w:t>
-      </w:r>
-      <w:r>
-        <w:t>. O</w:t>
-      </w:r>
-      <w:r>
-        <w:t xml:space="preserve">n her personal page she found </w:t>
-      </w:r>
-      <w:r>
-        <w:t xml:space="preserve">a </w:t>
-      </w:r>
-      <w:r>
-        <w:t>button „</w:t>
-      </w:r>
-      <w:r>
-        <w:t>add</w:t>
-      </w:r>
-      <w:r>
-        <w:t xml:space="preserve"> </w:t>
-      </w:r>
-      <w:r>
-        <w:t>offer</w:t>
-      </w:r>
-      <w:r>
-        <w:t>“</w:t>
-      </w:r>
-      <w:r>
-        <w:t xml:space="preserve"> in the top bar</w:t>
-      </w:r>
-      <w:r>
-        <w:t xml:space="preserve">. A click on this button </w:t>
-      </w:r>
-      <w:r>
-        <w:t>navigates her to a new page which show</w:t>
-      </w:r>
-      <w:r>
-        <w:t xml:space="preserve"> her a </w:t>
-      </w:r>
-      <w:r>
-        <w:t>„add offer wizard“</w:t>
-      </w:r>
-      <w:r>
-        <w:t xml:space="preserve">. The </w:t>
-      </w:r>
-      <w:r>
-        <w:t>wizard</w:t>
-      </w:r>
-      <w:r>
-        <w:t xml:space="preserve"> asks her for </w:t>
+        <w:t>Post Apartment</w:t>
+      </w:r>
+    </w:p>
+    <w:p>
+      <w:r>
+        <w:t xml:space="preserve">Mrs. Wollowitz is a nice old lady. She wants so rent her guestroom for students in Fulda. She has pictures and detailed information about the guestroom. From her daughter, she gets the tip to go on www.fuldaflats.de to post her offer. She followed the tip and navigates to ww.fuldaflats.de. On the Website she found a button named „Sign Up“. A click on that button opens a pop-up window containing a form which asks her some personal information. After her registration as user she has to become a landlord. For this step she clicks on the button „Become Landlord“ on her personal profile page. The become landlord process asks her a few additional information. The process ends with a </w:t>
       </w:r>
       <w:r>
         <w:lastRenderedPageBreak/>
-        <w:t>detailed information about her offering. She filled out all fields.</w:t>
-      </w:r>
-      <w:r>
-        <w:t xml:space="preserve"> The „next“ button navigates her to the next step oft he wizard.</w:t>
-      </w:r>
-      <w:r>
-        <w:t xml:space="preserve"> </w:t>
-      </w:r>
-      <w:r>
-        <w:t xml:space="preserve">This process is repeated until the last step, „add image/video“. </w:t>
-      </w:r>
-      <w:r>
-        <w:t>A button „</w:t>
-      </w:r>
-      <w:r>
-        <w:t>add</w:t>
-      </w:r>
-      <w:r>
-        <w:t>“ g</w:t>
-      </w:r>
-      <w:r>
-        <w:t>i</w:t>
-      </w:r>
-      <w:r>
-        <w:t>ve</w:t>
-      </w:r>
-      <w:r>
-        <w:t>s</w:t>
-      </w:r>
-      <w:r>
-        <w:t xml:space="preserve"> her the opportunit</w:t>
-      </w:r>
-      <w:r>
-        <w:t>y to upload the pictures she ha</w:t>
-      </w:r>
-      <w:r>
-        <w:t>s</w:t>
-      </w:r>
-      <w:r>
-        <w:t xml:space="preserve"> made. When all information</w:t>
-      </w:r>
-      <w:r>
-        <w:t>s</w:t>
-      </w:r>
-      <w:r>
-        <w:t xml:space="preserve"> are filled in and the pictures are uploaded, the formular is complete</w:t>
-      </w:r>
-      <w:r>
-        <w:t>d</w:t>
-      </w:r>
-      <w:r>
-        <w:t xml:space="preserve"> with a click on „finish“</w:t>
-      </w:r>
-      <w:r>
-        <w:t>. A</w:t>
-      </w:r>
-      <w:r>
-        <w:t>f</w:t>
-      </w:r>
-      <w:r>
-        <w:t>t</w:t>
-      </w:r>
-      <w:r>
-        <w:t>er</w:t>
-      </w:r>
-      <w:r>
-        <w:t xml:space="preserve"> </w:t>
-      </w:r>
-      <w:r>
-        <w:t xml:space="preserve">the </w:t>
-      </w:r>
-      <w:r>
-        <w:t>click on „</w:t>
-      </w:r>
-      <w:r>
-        <w:t>finish</w:t>
-      </w:r>
-      <w:r>
-        <w:t xml:space="preserve">“ she is redirected to </w:t>
-      </w:r>
-      <w:r>
-        <w:t>the detail</w:t>
-      </w:r>
-      <w:r>
-        <w:t xml:space="preserve"> page</w:t>
-      </w:r>
-      <w:r>
-        <w:t xml:space="preserve"> of her new offer</w:t>
-      </w:r>
-      <w:r>
-        <w:t>,</w:t>
-      </w:r>
-      <w:r>
-        <w:t xml:space="preserve"> which</w:t>
-      </w:r>
-      <w:r>
-        <w:t xml:space="preserve"> </w:t>
-      </w:r>
-      <w:r>
-        <w:t xml:space="preserve">is </w:t>
-      </w:r>
-      <w:r>
-        <w:t>als</w:t>
-      </w:r>
-      <w:r>
-        <w:t>o</w:t>
-      </w:r>
-      <w:r>
-        <w:t xml:space="preserve"> </w:t>
-      </w:r>
-      <w:r>
-        <w:t>in the</w:t>
-      </w:r>
-      <w:r>
-        <w:t xml:space="preserve"> </w:t>
-      </w:r>
-      <w:r>
-        <w:t>offer list on her personal page now</w:t>
-      </w:r>
-      <w:r>
-        <w:t>.</w:t>
+        <w:t>redirect to her personal page again. Now that she is a landlord, she looks for a possibility to post her offer. On her personal page she found a button „New Offer“ in the top bar. A click on this button navigates her to a new page which show her a „New Offer - Wizard“. The wizard asks her for detailed information about her offering. She filled out all fields. The „Next“ button navigates her to the next step of the wizard. This process is repeated until the last step, „Add Picture Or Video“. A button „Add“ gives her the opportunity to upload the pictures she has made. When all information are filled in and the pictures are uploaded, the form is completed with a click on „Finish“. After the click on „Finish“ she is redirected to the detail page of her new offer, which is also in the offer list on her personal page now.</w:t>
       </w:r>
     </w:p>
     <w:p>
@@ -591,114 +126,15 @@
         <w:rPr>
           <w:b/>
         </w:rPr>
-        <w:t xml:space="preserve">rowse </w:t>
-      </w:r>
-      <w:r>
-        <w:rPr>
-          <w:b/>
-        </w:rPr>
-        <w:t>Recent Offers</w:t>
-      </w:r>
-      <w:r>
-        <w:rPr>
-          <w:b/>
-        </w:rPr>
-        <w:t xml:space="preserve"> (Unregistered User)</w:t>
-      </w:r>
-    </w:p>
-    <w:p>
-      <w:r>
-        <w:t>Leonard is a student at Hochschule Fulda. He currently lives with his parents but wants to move into a shared flat at the beginning of the new semester. A post at the university indicates the link www.fuldaflats.de. He followed the link which navigates</w:t>
-      </w:r>
-      <w:r>
-        <w:t xml:space="preserve"> him</w:t>
-      </w:r>
-      <w:r>
-        <w:t xml:space="preserve"> to the website</w:t>
-      </w:r>
-      <w:r>
-        <w:t xml:space="preserve"> of Fuldaflats</w:t>
-      </w:r>
-      <w:r>
-        <w:t xml:space="preserve">. On the website he found a </w:t>
-      </w:r>
-      <w:r>
-        <w:t>section called</w:t>
-      </w:r>
-      <w:r>
-        <w:t xml:space="preserve"> „</w:t>
-      </w:r>
-      <w:r>
-        <w:t>Recent Offers</w:t>
-      </w:r>
-      <w:r>
-        <w:t xml:space="preserve">“. </w:t>
-      </w:r>
-      <w:r>
-        <w:t>Recent offers have the highest chance to be still available</w:t>
-      </w:r>
-      <w:r>
-        <w:t xml:space="preserve"> for rent</w:t>
-      </w:r>
-      <w:r>
-        <w:t xml:space="preserve">. </w:t>
-      </w:r>
-      <w:r>
-        <w:t xml:space="preserve">A </w:t>
-      </w:r>
-      <w:r>
-        <w:t>slider</w:t>
-      </w:r>
-      <w:r>
-        <w:t xml:space="preserve"> indicates</w:t>
-      </w:r>
-      <w:r>
-        <w:t>,</w:t>
-      </w:r>
-      <w:r>
-        <w:t xml:space="preserve"> that there are more recent offers to browse. </w:t>
-      </w:r>
-      <w:r>
-        <w:t xml:space="preserve">When Leonard found a preffered </w:t>
-      </w:r>
-      <w:r>
-        <w:t>offer</w:t>
-      </w:r>
-      <w:r>
-        <w:t>, he clicks on it</w:t>
-      </w:r>
-      <w:r>
-        <w:t>. A new page opens to show</w:t>
-      </w:r>
-      <w:r>
-        <w:t xml:space="preserve"> </w:t>
-      </w:r>
-      <w:r>
-        <w:t>him the primary</w:t>
-      </w:r>
-      <w:r>
-        <w:t xml:space="preserve"> information about that </w:t>
-      </w:r>
-      <w:r>
-        <w:t>offer</w:t>
-      </w:r>
-      <w:r>
-        <w:t xml:space="preserve">. </w:t>
-      </w:r>
-      <w:r>
-        <w:t>Because he ist not a registered user at this moment, he gets a message, that he can not see th</w:t>
-      </w:r>
-      <w:r>
-        <w:t>e secondary deatils until he has</w:t>
+        <w:t>rowse Recent Offers (Unregistered User)</w:t>
+      </w:r>
+    </w:p>
+    <w:p>
+      <w:r>
+        <w:t>Leonard is a student at Hochschule Fulda. He currently lives with his parents but wants to move into a shared flat at the beginning of the new semester. A post at the university indicates the link www.fuldaflats.de. He followed the link which navigates him to the website of Fuldaflats. On the website he found a section called „Recent Offers“. Recent offers have the highest chance to be still available for rent. A slider indicates, that there are more recent offers to browse. When Leonard found a preferred offer, he clicks on it. A new page opens to show him the primary information about that offer. Because he is not a registered user at this moment, he gets a message, that he cannot see the secondary details until he has signed up.</w:t>
       </w:r>
       <w:bookmarkStart w:id="0" w:name="_GoBack"/>
       <w:bookmarkEnd w:id="0"/>
-      <w:r>
-        <w:t xml:space="preserve"> signed up. </w:t>
-      </w:r>
-      <w:r>
-        <w:br/>
-      </w:r>
     </w:p>
     <w:sectPr>
       <w:pgSz w:w="11906" w:h="16838"/>
@@ -710,8 +146,105 @@
 </w:document>
 </file>
 
+<file path=word/numbering.xml><?xml version="1.0" encoding="utf-8"?>
+<w:numbering xmlns:wpc="http://schemas.microsoft.com/office/word/2010/wordprocessingCanvas" xmlns:cx="http://schemas.microsoft.com/office/drawing/2014/chartex" xmlns:cx1="http://schemas.microsoft.com/office/drawing/2015/9/8/chartex" xmlns:cx2="http://schemas.microsoft.com/office/drawing/2015/10/21/chartex" xmlns:cx3="http://schemas.microsoft.com/office/drawing/2016/5/9/chartex" xmlns:cx4="http://schemas.microsoft.com/office/drawing/2016/5/10/chartex" xmlns:cx5="http://schemas.microsoft.com/office/drawing/2016/5/11/chartex" xmlns:mc="http://schemas.openxmlformats.org/markup-compatibility/2006" xmlns:o="urn:schemas-microsoft-com:office:office" xmlns:r="http://schemas.openxmlformats.org/officeDocument/2006/relationships" xmlns:m="http://schemas.openxmlformats.org/officeDocument/2006/math" xmlns:v="urn:schemas-microsoft-com:vml" xmlns:wp14="http://schemas.microsoft.com/office/word/2010/wordprocessingDrawing" xmlns:wp="http://schemas.openxmlformats.org/drawingml/2006/wordprocessingDrawing" xmlns:w10="urn:schemas-microsoft-com:office:word" xmlns:w="http://schemas.openxmlformats.org/wordprocessingml/2006/main" xmlns:w14="http://schemas.microsoft.com/office/word/2010/wordml" xmlns:w15="http://schemas.microsoft.com/office/word/2012/wordml" xmlns:w16se="http://schemas.microsoft.com/office/word/2015/wordml/symex" xmlns:wpg="http://schemas.microsoft.com/office/word/2010/wordprocessingGroup" xmlns:wpi="http://schemas.microsoft.com/office/word/2010/wordprocessingInk" xmlns:wne="http://schemas.microsoft.com/office/word/2006/wordml" xmlns:wps="http://schemas.microsoft.com/office/word/2010/wordprocessingShape" mc:Ignorable="w14 w15 w16se wp14">
+  <w:abstractNum w:abstractNumId="0" w15:restartNumberingAfterBreak="0">
+    <w:nsid w:val="31460243"/>
+    <w:multiLevelType w:val="hybridMultilevel"/>
+    <w:tmpl w:val="E746F4CA"/>
+    <w:lvl w:ilvl="0" w:tplc="0407000F">
+      <w:start w:val="1"/>
+      <w:numFmt w:val="decimal"/>
+      <w:lvlText w:val="%1."/>
+      <w:lvlJc w:val="left"/>
+      <w:pPr>
+        <w:ind w:left="360" w:hanging="360"/>
+      </w:pPr>
+      <w:rPr>
+        <w:rFonts w:hint="default"/>
+      </w:rPr>
+    </w:lvl>
+    <w:lvl w:ilvl="1" w:tplc="04070019" w:tentative="1">
+      <w:start w:val="1"/>
+      <w:numFmt w:val="lowerLetter"/>
+      <w:lvlText w:val="%2."/>
+      <w:lvlJc w:val="left"/>
+      <w:pPr>
+        <w:ind w:left="1080" w:hanging="360"/>
+      </w:pPr>
+    </w:lvl>
+    <w:lvl w:ilvl="2" w:tplc="0407001B" w:tentative="1">
+      <w:start w:val="1"/>
+      <w:numFmt w:val="lowerRoman"/>
+      <w:lvlText w:val="%3."/>
+      <w:lvlJc w:val="right"/>
+      <w:pPr>
+        <w:ind w:left="1800" w:hanging="180"/>
+      </w:pPr>
+    </w:lvl>
+    <w:lvl w:ilvl="3" w:tplc="0407000F" w:tentative="1">
+      <w:start w:val="1"/>
+      <w:numFmt w:val="decimal"/>
+      <w:lvlText w:val="%4."/>
+      <w:lvlJc w:val="left"/>
+      <w:pPr>
+        <w:ind w:left="2520" w:hanging="360"/>
+      </w:pPr>
+    </w:lvl>
+    <w:lvl w:ilvl="4" w:tplc="04070019" w:tentative="1">
+      <w:start w:val="1"/>
+      <w:numFmt w:val="lowerLetter"/>
+      <w:lvlText w:val="%5."/>
+      <w:lvlJc w:val="left"/>
+      <w:pPr>
+        <w:ind w:left="3240" w:hanging="360"/>
+      </w:pPr>
+    </w:lvl>
+    <w:lvl w:ilvl="5" w:tplc="0407001B" w:tentative="1">
+      <w:start w:val="1"/>
+      <w:numFmt w:val="lowerRoman"/>
+      <w:lvlText w:val="%6."/>
+      <w:lvlJc w:val="right"/>
+      <w:pPr>
+        <w:ind w:left="3960" w:hanging="180"/>
+      </w:pPr>
+    </w:lvl>
+    <w:lvl w:ilvl="6" w:tplc="0407000F" w:tentative="1">
+      <w:start w:val="1"/>
+      <w:numFmt w:val="decimal"/>
+      <w:lvlText w:val="%7."/>
+      <w:lvlJc w:val="left"/>
+      <w:pPr>
+        <w:ind w:left="4680" w:hanging="360"/>
+      </w:pPr>
+    </w:lvl>
+    <w:lvl w:ilvl="7" w:tplc="04070019" w:tentative="1">
+      <w:start w:val="1"/>
+      <w:numFmt w:val="lowerLetter"/>
+      <w:lvlText w:val="%8."/>
+      <w:lvlJc w:val="left"/>
+      <w:pPr>
+        <w:ind w:left="5400" w:hanging="360"/>
+      </w:pPr>
+    </w:lvl>
+    <w:lvl w:ilvl="8" w:tplc="0407001B" w:tentative="1">
+      <w:start w:val="1"/>
+      <w:numFmt w:val="lowerRoman"/>
+      <w:lvlText w:val="%9."/>
+      <w:lvlJc w:val="right"/>
+      <w:pPr>
+        <w:ind w:left="6120" w:hanging="180"/>
+      </w:pPr>
+    </w:lvl>
+  </w:abstractNum>
+  <w:num w:numId="1">
+    <w:abstractNumId w:val="0"/>
+  </w:num>
+</w:numbering>
+</file>
+
 <file path=word/styles.xml><?xml version="1.0" encoding="utf-8"?>
-<w:styles xmlns:mc="http://schemas.openxmlformats.org/markup-compatibility/2006" xmlns:r="http://schemas.openxmlformats.org/officeDocument/2006/relationships" xmlns:w="http://schemas.openxmlformats.org/wordprocessingml/2006/main" xmlns:w14="http://schemas.microsoft.com/office/word/2010/wordml" xmlns:w15="http://schemas.microsoft.com/office/word/2012/wordml" mc:Ignorable="w14 w15">
+<w:styles xmlns:mc="http://schemas.openxmlformats.org/markup-compatibility/2006" xmlns:r="http://schemas.openxmlformats.org/officeDocument/2006/relationships" xmlns:w="http://schemas.openxmlformats.org/wordprocessingml/2006/main" xmlns:w14="http://schemas.microsoft.com/office/word/2010/wordml" xmlns:w15="http://schemas.microsoft.com/office/word/2012/wordml" xmlns:w16se="http://schemas.microsoft.com/office/word/2015/wordml/symex" mc:Ignorable="w14 w15 w16se">
   <w:docDefaults>
     <w:rPrDefault>
       <w:rPr>
@@ -727,7 +260,7 @@
       </w:pPr>
     </w:pPrDefault>
   </w:docDefaults>
-  <w:latentStyles w:defLockedState="0" w:defUIPriority="99" w:defSemiHidden="0" w:defUnhideWhenUsed="0" w:defQFormat="0" w:count="382">
+  <w:latentStyles w:defLockedState="0" w:defUIPriority="99" w:defSemiHidden="0" w:defUnhideWhenUsed="0" w:defQFormat="0" w:count="374">
     <w:lsdException w:name="Normal" w:uiPriority="0" w:qFormat="1"/>
     <w:lsdException w:name="heading 1" w:uiPriority="9" w:qFormat="1"/>
     <w:lsdException w:name="heading 2" w:semiHidden="1" w:uiPriority="9" w:unhideWhenUsed="1" w:qFormat="1"/>
@@ -1105,6 +638,10 @@
   <w:style w:type="paragraph" w:default="1" w:styleId="Standard">
     <w:name w:val="Normal"/>
     <w:qFormat/>
+    <w:rsid w:val="00635C8B"/>
+    <w:rPr>
+      <w:lang w:val="en-US"/>
+    </w:rPr>
   </w:style>
   <w:style w:type="character" w:default="1" w:styleId="Absatz-Standardschriftart">
     <w:name w:val="Default Paragraph Font"/>
@@ -1132,6 +669,20 @@
     <w:uiPriority w:val="99"/>
     <w:semiHidden/>
     <w:unhideWhenUsed/>
+  </w:style>
+  <w:style w:type="paragraph" w:styleId="Listenabsatz">
+    <w:name w:val="List Paragraph"/>
+    <w:basedOn w:val="Standard"/>
+    <w:uiPriority w:val="34"/>
+    <w:qFormat/>
+    <w:rsid w:val="00635C8B"/>
+    <w:pPr>
+      <w:ind w:left="720"/>
+      <w:contextualSpacing/>
+    </w:pPr>
+    <w:rPr>
+      <w:lang w:val="de-DE"/>
+    </w:rPr>
   </w:style>
 </w:styles>
 </file>

</xml_diff>